<commit_message>
moved more details from compsci folder
</commit_message>
<xml_diff>
--- a/notes/dotnet/corelib/typesystem/questions.docx
+++ b/notes/dotnet/corelib/typesystem/questions.docx
@@ -23248,8 +23248,6 @@
       <w:r>
         <w:tab/>
       </w:r>
-      <w:bookmarkStart w:id="6" w:name="_GoBack"/>
-      <w:bookmarkEnd w:id="6"/>
     </w:p>
     <w:p>
       <w:pPr>
@@ -29734,10 +29732,10 @@
             <v:path o:extrusionok="f" gradientshapeok="t" o:connecttype="rect"/>
             <o:lock v:ext="edit" aspectratio="t"/>
           </v:shapetype>
-          <v:shape id="_x0000_i1025" type="#_x0000_t75" style="width:11.25pt;height:19.15pt" o:ole="">
+          <v:shape id="_x0000_i1025" type="#_x0000_t75" style="width:11.35pt;height:18.95pt" o:ole="">
             <v:imagedata r:id="rId10" o:title=""/>
           </v:shape>
-          <o:OLEObject Type="Embed" ProgID="Equation.3" ShapeID="_x0000_i1025" DrawAspect="Content" ObjectID="_1633337035" r:id="rId11"/>
+          <o:OLEObject Type="Embed" ProgID="Equation.3" ShapeID="_x0000_i1025" DrawAspect="Content" ObjectID="_1634462495" r:id="rId11"/>
         </w:object>
       </w:r>
       <w:r>
@@ -30314,10 +30312,10 @@
           <w:lang w:val="en-US" w:eastAsia="en-US"/>
         </w:rPr>
         <w:object w:dxaOrig="233" w:dyaOrig="323" w14:anchorId="3D18CE78">
-          <v:shape id="_x0000_i1026" type="#_x0000_t75" style="width:11.25pt;height:15pt" o:ole="">
+          <v:shape id="_x0000_i1026" type="#_x0000_t75" style="width:11.35pt;height:15.15pt" o:ole="">
             <v:imagedata r:id="rId12" o:title=""/>
           </v:shape>
-          <o:OLEObject Type="Embed" ProgID="Equation.3" ShapeID="_x0000_i1026" DrawAspect="Content" ObjectID="_1633337036" r:id="rId13"/>
+          <o:OLEObject Type="Embed" ProgID="Equation.3" ShapeID="_x0000_i1026" DrawAspect="Content" ObjectID="_1634462496" r:id="rId13"/>
         </w:object>
       </w:r>
       <w:r>
@@ -44017,7 +44015,15 @@
         <w:rPr>
           <w:b w:val="0"/>
         </w:rPr>
-        <w:t xml:space="preserve">The reason being that the largest absolute value representable in single precision is given by </w:t>
+        <w:t>The reason being that the largest absolute value repre</w:t>
+      </w:r>
+      <w:bookmarkStart w:id="6" w:name="_GoBack"/>
+      <w:bookmarkEnd w:id="6"/>
+      <w:r>
+        <w:rPr>
+          <w:b w:val="0"/>
+        </w:rPr>
+        <w:t xml:space="preserve">sentable in single precision is given by </w:t>
       </w:r>
       <m:oMath>
         <m:d>
@@ -48082,7 +48088,7 @@
       </w:pPr>
     </w:pPrDefault>
   </w:docDefaults>
-  <w:latentStyles w:defLockedState="0" w:defUIPriority="99" w:defSemiHidden="0" w:defUnhideWhenUsed="0" w:defQFormat="0" w:count="377">
+  <w:latentStyles w:defLockedState="0" w:defUIPriority="99" w:defSemiHidden="0" w:defUnhideWhenUsed="0" w:defQFormat="0" w:count="376">
     <w:lsdException w:name="Normal" w:uiPriority="0" w:qFormat="1"/>
     <w:lsdException w:name="heading 1" w:uiPriority="9" w:qFormat="1"/>
     <w:lsdException w:name="heading 2" w:semiHidden="1" w:uiPriority="9" w:unhideWhenUsed="1" w:qFormat="1"/>
@@ -48459,12 +48465,11 @@
     <w:lsdException w:name="Hashtag" w:semiHidden="1" w:unhideWhenUsed="1"/>
     <w:lsdException w:name="Unresolved Mention" w:semiHidden="1" w:unhideWhenUsed="1"/>
     <w:lsdException w:name="Smart Link" w:semiHidden="1" w:unhideWhenUsed="1"/>
-    <w:lsdException w:name="Smart Link Error" w:semiHidden="1" w:unhideWhenUsed="1"/>
   </w:latentStyles>
   <w:style w:type="paragraph" w:default="1" w:styleId="Normal">
     <w:name w:val="Normal"/>
     <w:qFormat/>
-    <w:rsid w:val="00B77136"/>
+    <w:rsid w:val="00362202"/>
     <w:pPr>
       <w:spacing w:after="240" w:line="300" w:lineRule="auto"/>
     </w:pPr>
@@ -48482,7 +48487,7 @@
     <w:link w:val="Heading1Char"/>
     <w:uiPriority w:val="9"/>
     <w:qFormat/>
-    <w:rsid w:val="00B77136"/>
+    <w:rsid w:val="00362202"/>
     <w:pPr>
       <w:keepNext/>
       <w:keepLines/>
@@ -48504,7 +48509,7 @@
     <w:uiPriority w:val="9"/>
     <w:unhideWhenUsed/>
     <w:qFormat/>
-    <w:rsid w:val="00B77136"/>
+    <w:rsid w:val="00362202"/>
     <w:pPr>
       <w:keepNext/>
       <w:keepLines/>
@@ -48525,7 +48530,7 @@
     <w:link w:val="Heading3Char"/>
     <w:uiPriority w:val="9"/>
     <w:unhideWhenUsed/>
-    <w:rsid w:val="00B77136"/>
+    <w:rsid w:val="00362202"/>
     <w:pPr>
       <w:keepNext/>
       <w:keepLines/>
@@ -48546,7 +48551,7 @@
     <w:link w:val="Heading4Char"/>
     <w:uiPriority w:val="9"/>
     <w:unhideWhenUsed/>
-    <w:rsid w:val="00B77136"/>
+    <w:rsid w:val="00362202"/>
     <w:pPr>
       <w:keepNext/>
       <w:keepLines/>
@@ -48569,7 +48574,7 @@
     <w:link w:val="Heading5Char"/>
     <w:uiPriority w:val="9"/>
     <w:unhideWhenUsed/>
-    <w:rsid w:val="00B77136"/>
+    <w:rsid w:val="00362202"/>
     <w:pPr>
       <w:keepNext/>
       <w:keepLines/>
@@ -48593,7 +48598,7 @@
     <w:uiPriority w:val="9"/>
     <w:unhideWhenUsed/>
     <w:qFormat/>
-    <w:rsid w:val="00B77136"/>
+    <w:rsid w:val="00362202"/>
     <w:pPr>
       <w:keepNext/>
       <w:keepLines/>
@@ -48618,7 +48623,7 @@
     <w:semiHidden/>
     <w:unhideWhenUsed/>
     <w:qFormat/>
-    <w:rsid w:val="00B77136"/>
+    <w:rsid w:val="00362202"/>
     <w:pPr>
       <w:keepNext/>
       <w:keepLines/>
@@ -48639,7 +48644,7 @@
     <w:semiHidden/>
     <w:unhideWhenUsed/>
     <w:qFormat/>
-    <w:rsid w:val="00B77136"/>
+    <w:rsid w:val="00362202"/>
     <w:pPr>
       <w:keepNext/>
       <w:keepLines/>
@@ -48662,7 +48667,7 @@
     <w:semiHidden/>
     <w:unhideWhenUsed/>
     <w:qFormat/>
-    <w:rsid w:val="00B77136"/>
+    <w:rsid w:val="00362202"/>
     <w:pPr>
       <w:keepNext/>
       <w:keepLines/>
@@ -48679,7 +48684,7 @@
     <w:uiPriority w:val="1"/>
     <w:semiHidden/>
     <w:unhideWhenUsed/>
-    <w:rsid w:val="00B77136"/>
+    <w:rsid w:val="00362202"/>
   </w:style>
   <w:style w:type="table" w:default="1" w:styleId="TableNormal">
     <w:name w:val="Normal Table"/>
@@ -48701,7 +48706,7 @@
     <w:uiPriority w:val="99"/>
     <w:semiHidden/>
     <w:unhideWhenUsed/>
-    <w:rsid w:val="00B77136"/>
+    <w:rsid w:val="00362202"/>
   </w:style>
   <w:style w:type="paragraph" w:styleId="Title">
     <w:name w:val="Title"/>
@@ -48741,7 +48746,7 @@
     <w:basedOn w:val="DefaultParagraphFont"/>
     <w:link w:val="Heading1"/>
     <w:uiPriority w:val="9"/>
-    <w:rsid w:val="00B77136"/>
+    <w:rsid w:val="00362202"/>
     <w:rPr>
       <w:rFonts w:asciiTheme="majorHAnsi" w:eastAsiaTheme="majorEastAsia" w:hAnsiTheme="majorHAnsi" w:cstheme="majorBidi"/>
       <w:color w:val="31378B" w:themeColor="text2"/>
@@ -48755,7 +48760,7 @@
     <w:basedOn w:val="DefaultParagraphFont"/>
     <w:link w:val="Heading2"/>
     <w:uiPriority w:val="9"/>
-    <w:rsid w:val="00B77136"/>
+    <w:rsid w:val="00362202"/>
     <w:rPr>
       <w:rFonts w:asciiTheme="majorHAnsi" w:eastAsiaTheme="majorEastAsia" w:hAnsiTheme="majorHAnsi" w:cstheme="majorBidi"/>
       <w:color w:val="31378B" w:themeColor="text2"/>
@@ -48769,7 +48774,7 @@
     <w:basedOn w:val="DefaultParagraphFont"/>
     <w:link w:val="Heading3"/>
     <w:uiPriority w:val="9"/>
-    <w:rsid w:val="00B77136"/>
+    <w:rsid w:val="00362202"/>
     <w:rPr>
       <w:rFonts w:asciiTheme="majorHAnsi" w:eastAsiaTheme="majorEastAsia" w:hAnsiTheme="majorHAnsi" w:cstheme="majorBidi"/>
       <w:color w:val="31378B" w:themeColor="text2"/>
@@ -48783,7 +48788,7 @@
     <w:basedOn w:val="DefaultParagraphFont"/>
     <w:link w:val="Heading4"/>
     <w:uiPriority w:val="9"/>
-    <w:rsid w:val="00B77136"/>
+    <w:rsid w:val="00362202"/>
     <w:rPr>
       <w:rFonts w:asciiTheme="majorHAnsi" w:eastAsiaTheme="majorEastAsia" w:hAnsiTheme="majorHAnsi" w:cstheme="majorBidi"/>
       <w:b/>
@@ -48800,7 +48805,7 @@
     <w:basedOn w:val="DefaultParagraphFont"/>
     <w:link w:val="Heading5"/>
     <w:uiPriority w:val="9"/>
-    <w:rsid w:val="00B77136"/>
+    <w:rsid w:val="00362202"/>
     <w:rPr>
       <w:rFonts w:asciiTheme="majorHAnsi" w:eastAsiaTheme="majorEastAsia" w:hAnsiTheme="majorHAnsi" w:cstheme="majorBidi"/>
       <w:b/>
@@ -48816,7 +48821,7 @@
     <w:basedOn w:val="DefaultParagraphFont"/>
     <w:link w:val="Heading6"/>
     <w:uiPriority w:val="9"/>
-    <w:rsid w:val="00B77136"/>
+    <w:rsid w:val="00362202"/>
     <w:rPr>
       <w:rFonts w:asciiTheme="majorHAnsi" w:eastAsiaTheme="majorEastAsia" w:hAnsiTheme="majorHAnsi" w:cstheme="majorBidi"/>
       <w:i/>
@@ -48833,7 +48838,7 @@
     <w:link w:val="Heading7"/>
     <w:uiPriority w:val="9"/>
     <w:semiHidden/>
-    <w:rsid w:val="00B77136"/>
+    <w:rsid w:val="00362202"/>
     <w:rPr>
       <w:rFonts w:asciiTheme="majorHAnsi" w:eastAsiaTheme="majorEastAsia" w:hAnsiTheme="majorHAnsi" w:cstheme="majorBidi"/>
       <w:color w:val="005878" w:themeColor="accent1" w:themeShade="80"/>
@@ -48847,7 +48852,7 @@
     <w:link w:val="Heading8"/>
     <w:uiPriority w:val="9"/>
     <w:semiHidden/>
-    <w:rsid w:val="00B77136"/>
+    <w:rsid w:val="00362202"/>
     <w:rPr>
       <w:rFonts w:asciiTheme="majorHAnsi" w:eastAsiaTheme="majorEastAsia" w:hAnsiTheme="majorHAnsi" w:cstheme="majorBidi"/>
       <w:color w:val="244061" w:themeColor="accent2" w:themeShade="80"/>
@@ -48862,7 +48867,7 @@
     <w:link w:val="Heading9"/>
     <w:uiPriority w:val="9"/>
     <w:semiHidden/>
-    <w:rsid w:val="00B77136"/>
+    <w:rsid w:val="00362202"/>
     <w:rPr>
       <w:rFonts w:asciiTheme="majorHAnsi" w:eastAsiaTheme="majorEastAsia" w:hAnsiTheme="majorHAnsi" w:cstheme="majorBidi"/>
       <w:color w:val="005878" w:themeColor="accent6" w:themeShade="80"/>
@@ -48874,7 +48879,7 @@
     <w:name w:val="Hyperlink"/>
     <w:basedOn w:val="DefaultParagraphFont"/>
     <w:uiPriority w:val="99"/>
-    <w:rsid w:val="00B77136"/>
+    <w:rsid w:val="00362202"/>
     <w:rPr>
       <w:rFonts w:cs="Times New Roman"/>
       <w:color w:val="0000FF"/>
@@ -48885,7 +48890,7 @@
     <w:name w:val="FollowedHyperlink"/>
     <w:basedOn w:val="DefaultParagraphFont"/>
     <w:uiPriority w:val="99"/>
-    <w:rsid w:val="00B77136"/>
+    <w:rsid w:val="00362202"/>
     <w:rPr>
       <w:rFonts w:cs="Times New Roman"/>
       <w:color w:val="606420"/>
@@ -48896,7 +48901,7 @@
     <w:name w:val="page number"/>
     <w:basedOn w:val="DefaultParagraphFont"/>
     <w:uiPriority w:val="99"/>
-    <w:rsid w:val="00B77136"/>
+    <w:rsid w:val="00362202"/>
     <w:rPr>
       <w:rFonts w:cs="Times New Roman"/>
     </w:rPr>
@@ -48907,7 +48912,7 @@
     <w:uiPriority w:val="99"/>
     <w:semiHidden/>
     <w:unhideWhenUsed/>
-    <w:rsid w:val="00B77136"/>
+    <w:rsid w:val="00362202"/>
     <w:rPr>
       <w:color w:val="808080"/>
       <w:shd w:val="clear" w:color="auto" w:fill="E6E6E6"/>
@@ -48919,7 +48924,7 @@
     <w:next w:val="Normal"/>
     <w:autoRedefine/>
     <w:qFormat/>
-    <w:rsid w:val="00B77136"/>
+    <w:rsid w:val="00362202"/>
     <w:pPr>
       <w:pBdr>
         <w:top w:val="none" w:sz="0" w:space="0" w:color="auto"/>
@@ -48935,7 +48940,7 @@
     <w:basedOn w:val="Normal"/>
     <w:link w:val="CommandChar"/>
     <w:qFormat/>
-    <w:rsid w:val="00B77136"/>
+    <w:rsid w:val="00362202"/>
     <w:pPr>
       <w:spacing w:line="240" w:lineRule="auto"/>
       <w:ind w:left="284"/>
@@ -48949,7 +48954,7 @@
     <w:name w:val="Code Heading"/>
     <w:basedOn w:val="Normal"/>
     <w:uiPriority w:val="99"/>
-    <w:rsid w:val="00B77136"/>
+    <w:rsid w:val="00362202"/>
     <w:pPr>
       <w:autoSpaceDE w:val="0"/>
       <w:autoSpaceDN w:val="0"/>
@@ -48968,7 +48973,7 @@
     <w:basedOn w:val="BodyText"/>
     <w:link w:val="PathChar"/>
     <w:qFormat/>
-    <w:rsid w:val="00B77136"/>
+    <w:rsid w:val="00362202"/>
     <w:pPr>
       <w:jc w:val="both"/>
     </w:pPr>
@@ -48983,7 +48988,7 @@
     <w:basedOn w:val="DefaultParagraphFont"/>
     <w:uiPriority w:val="99"/>
     <w:semiHidden/>
-    <w:rsid w:val="00B77136"/>
+    <w:rsid w:val="00362202"/>
     <w:rPr>
       <w:color w:val="808080"/>
     </w:rPr>
@@ -48995,7 +49000,7 @@
     <w:uiPriority w:val="99"/>
     <w:semiHidden/>
     <w:unhideWhenUsed/>
-    <w:rsid w:val="00B77136"/>
+    <w:rsid w:val="00362202"/>
     <w:pPr>
       <w:tabs>
         <w:tab w:val="left" w:pos="916"/>
@@ -49029,7 +49034,7 @@
     <w:link w:val="HTMLPreformatted"/>
     <w:uiPriority w:val="99"/>
     <w:semiHidden/>
-    <w:rsid w:val="00B77136"/>
+    <w:rsid w:val="00362202"/>
     <w:rPr>
       <w:rFonts w:ascii="Courier New" w:eastAsiaTheme="minorEastAsia" w:hAnsi="Courier New" w:cs="Courier New"/>
       <w:color w:val="000000" w:themeColor="text1"/>
@@ -49043,7 +49048,7 @@
     <w:basedOn w:val="SourceCode"/>
     <w:link w:val="SourceCodeStrongChar"/>
     <w:qFormat/>
-    <w:rsid w:val="00B77136"/>
+    <w:rsid w:val="00362202"/>
     <w:rPr>
       <w:b/>
     </w:rPr>
@@ -49051,7 +49056,7 @@
   <w:style w:type="numbering" w:customStyle="1" w:styleId="KennysListStyles">
     <w:name w:val="KennysListStyles"/>
     <w:uiPriority w:val="99"/>
-    <w:rsid w:val="00B77136"/>
+    <w:rsid w:val="00362202"/>
     <w:pPr>
       <w:numPr>
         <w:numId w:val="1"/>
@@ -49063,7 +49068,7 @@
     <w:basedOn w:val="Normal"/>
     <w:next w:val="Answer"/>
     <w:qFormat/>
-    <w:rsid w:val="00B77136"/>
+    <w:rsid w:val="00362202"/>
     <w:rPr>
       <w:b/>
     </w:rPr>
@@ -49072,7 +49077,7 @@
     <w:name w:val="Answer"/>
     <w:basedOn w:val="Normal"/>
     <w:qFormat/>
-    <w:rsid w:val="00B77136"/>
+    <w:rsid w:val="00362202"/>
     <w:pPr>
       <w:spacing w:line="240" w:lineRule="auto"/>
       <w:ind w:left="720"/>
@@ -49085,7 +49090,7 @@
     <w:name w:val="Chapter Heading"/>
     <w:basedOn w:val="Heading1"/>
     <w:qFormat/>
-    <w:rsid w:val="00B77136"/>
+    <w:rsid w:val="00362202"/>
     <w:pPr>
       <w:numPr>
         <w:numId w:val="6"/>
@@ -49101,7 +49106,7 @@
     <w:name w:val="Table Grid"/>
     <w:basedOn w:val="TableNormal"/>
     <w:uiPriority w:val="59"/>
-    <w:rsid w:val="00B77136"/>
+    <w:rsid w:val="00362202"/>
     <w:tblPr>
       <w:tblBorders>
         <w:top w:val="single" w:sz="4" w:space="0" w:color="auto"/>
@@ -49116,7 +49121,7 @@
   <w:style w:type="numbering" w:customStyle="1" w:styleId="Headings">
     <w:name w:val="Headings"/>
     <w:uiPriority w:val="99"/>
-    <w:rsid w:val="00B77136"/>
+    <w:rsid w:val="00362202"/>
     <w:pPr>
       <w:numPr>
         <w:numId w:val="2"/>
@@ -49127,7 +49132,7 @@
     <w:name w:val="Question Section"/>
     <w:basedOn w:val="Heading2"/>
     <w:qFormat/>
-    <w:rsid w:val="00B77136"/>
+    <w:rsid w:val="00362202"/>
     <w:rPr>
       <w:b/>
       <w:color w:val="403152" w:themeColor="accent4" w:themeShade="80"/>
@@ -49137,7 +49142,7 @@
     <w:name w:val="Table Caption"/>
     <w:basedOn w:val="Normal"/>
     <w:qFormat/>
-    <w:rsid w:val="00B77136"/>
+    <w:rsid w:val="00362202"/>
     <w:rPr>
       <w:smallCaps/>
     </w:rPr>
@@ -49145,7 +49150,7 @@
   <w:style w:type="paragraph" w:customStyle="1" w:styleId="SourceCodeCaption">
     <w:name w:val="Source Code Caption"/>
     <w:basedOn w:val="Normal"/>
-    <w:rsid w:val="00B77136"/>
+    <w:rsid w:val="00362202"/>
     <w:pPr>
       <w:spacing w:after="0" w:line="240" w:lineRule="auto"/>
     </w:pPr>
@@ -49158,7 +49163,7 @@
     <w:name w:val="Code Listing"/>
     <w:basedOn w:val="Normal"/>
     <w:qFormat/>
-    <w:rsid w:val="00B77136"/>
+    <w:rsid w:val="00362202"/>
     <w:pPr>
       <w:keepNext/>
       <w:shd w:val="clear" w:color="auto" w:fill="FFFFFF" w:themeFill="background1"/>
@@ -49180,7 +49185,7 @@
     <w:link w:val="QuoteChar"/>
     <w:uiPriority w:val="29"/>
     <w:qFormat/>
-    <w:rsid w:val="00B77136"/>
+    <w:rsid w:val="00362202"/>
     <w:pPr>
       <w:spacing w:before="120"/>
       <w:ind w:left="720" w:right="720"/>
@@ -49196,7 +49201,7 @@
     <w:basedOn w:val="DefaultParagraphFont"/>
     <w:link w:val="Quote"/>
     <w:uiPriority w:val="29"/>
-    <w:rsid w:val="00B77136"/>
+    <w:rsid w:val="00362202"/>
     <w:rPr>
       <w:rFonts w:eastAsiaTheme="minorEastAsia"/>
       <w:i/>
@@ -49213,7 +49218,7 @@
     <w:uiPriority w:val="35"/>
     <w:unhideWhenUsed/>
     <w:qFormat/>
-    <w:rsid w:val="00B77136"/>
+    <w:rsid w:val="00362202"/>
     <w:pPr>
       <w:ind w:left="240"/>
     </w:pPr>
@@ -49230,7 +49235,7 @@
     <w:basedOn w:val="Normal"/>
     <w:next w:val="ListBullet"/>
     <w:qFormat/>
-    <w:rsid w:val="00B77136"/>
+    <w:rsid w:val="00362202"/>
     <w:rPr>
       <w:b/>
       <w:smallCaps/>
@@ -49240,7 +49245,7 @@
     <w:name w:val="Numbered List"/>
     <w:basedOn w:val="Normal"/>
     <w:qFormat/>
-    <w:rsid w:val="00B77136"/>
+    <w:rsid w:val="00362202"/>
     <w:pPr>
       <w:numPr>
         <w:numId w:val="3"/>
@@ -49257,7 +49262,7 @@
     <w:basedOn w:val="Normal"/>
     <w:next w:val="ListNumber"/>
     <w:qFormat/>
-    <w:rsid w:val="00B77136"/>
+    <w:rsid w:val="00362202"/>
     <w:pPr>
       <w:ind w:left="357" w:hanging="357"/>
       <w:contextualSpacing/>
@@ -49272,7 +49277,7 @@
     <w:basedOn w:val="Normal"/>
     <w:uiPriority w:val="99"/>
     <w:unhideWhenUsed/>
-    <w:rsid w:val="00B77136"/>
+    <w:rsid w:val="00362202"/>
     <w:pPr>
       <w:numPr>
         <w:numId w:val="4"/>
@@ -49283,14 +49288,14 @@
   <w:style w:type="paragraph" w:customStyle="1" w:styleId="NumberedBullet">
     <w:name w:val="Numbered Bullet"/>
     <w:basedOn w:val="NumberedList"/>
-    <w:rsid w:val="00B77136"/>
+    <w:rsid w:val="00362202"/>
   </w:style>
   <w:style w:type="paragraph" w:styleId="ListNumber">
     <w:name w:val="List Number"/>
     <w:basedOn w:val="Normal"/>
     <w:uiPriority w:val="99"/>
     <w:unhideWhenUsed/>
-    <w:rsid w:val="00B77136"/>
+    <w:rsid w:val="00362202"/>
     <w:pPr>
       <w:numPr>
         <w:numId w:val="5"/>
@@ -49302,7 +49307,7 @@
     <w:name w:val="RowAndColumnStyle"/>
     <w:basedOn w:val="TableNormal"/>
     <w:uiPriority w:val="99"/>
-    <w:rsid w:val="00B77136"/>
+    <w:rsid w:val="00362202"/>
     <w:pPr>
       <w:spacing w:after="0" w:line="240" w:lineRule="auto"/>
     </w:pPr>
@@ -49380,7 +49385,7 @@
     <w:name w:val="ColumnHeaderTableStyle"/>
     <w:basedOn w:val="TableNormal"/>
     <w:uiPriority w:val="99"/>
-    <w:rsid w:val="00B77136"/>
+    <w:rsid w:val="00362202"/>
     <w:pPr>
       <w:spacing w:before="120" w:after="120" w:line="240" w:lineRule="auto"/>
     </w:pPr>
@@ -49451,7 +49456,7 @@
     <w:name w:val="ColumnHeaderOnly"/>
     <w:basedOn w:val="TableNormal"/>
     <w:uiPriority w:val="99"/>
-    <w:rsid w:val="00B77136"/>
+    <w:rsid w:val="00362202"/>
     <w:rPr>
       <w:rFonts w:eastAsiaTheme="minorEastAsia"/>
       <w:lang w:eastAsia="en-GB"/>
@@ -49462,7 +49467,7 @@
     <w:name w:val="Command Output"/>
     <w:basedOn w:val="Normal"/>
     <w:qFormat/>
-    <w:rsid w:val="00B77136"/>
+    <w:rsid w:val="00362202"/>
     <w:pPr>
       <w:spacing w:after="0" w:line="240" w:lineRule="auto"/>
       <w:ind w:left="284"/>
@@ -49478,7 +49483,7 @@
     <w:basedOn w:val="DefaultParagraphFont"/>
     <w:uiPriority w:val="20"/>
     <w:qFormat/>
-    <w:rsid w:val="00B77136"/>
+    <w:rsid w:val="00362202"/>
     <w:rPr>
       <w:i/>
       <w:iCs/>
@@ -49489,7 +49494,7 @@
     <w:basedOn w:val="DefaultParagraphFont"/>
     <w:uiPriority w:val="21"/>
     <w:qFormat/>
-    <w:rsid w:val="00B77136"/>
+    <w:rsid w:val="00362202"/>
     <w:rPr>
       <w:b w:val="0"/>
       <w:bCs w:val="0"/>
@@ -49503,7 +49508,7 @@
     <w:basedOn w:val="Normal"/>
     <w:next w:val="Normal"/>
     <w:qFormat/>
-    <w:rsid w:val="00B77136"/>
+    <w:rsid w:val="00362202"/>
     <w:pPr>
       <w:spacing w:before="240"/>
     </w:pPr>
@@ -49518,7 +49523,7 @@
     <w:next w:val="Normal"/>
     <w:autoRedefine/>
     <w:qFormat/>
-    <w:rsid w:val="00B77136"/>
+    <w:rsid w:val="00362202"/>
     <w:pPr>
       <w:pBdr>
         <w:top w:val="single" w:sz="24" w:space="5" w:color="auto"/>
@@ -49545,7 +49550,7 @@
     <w:link w:val="HeaderChar"/>
     <w:uiPriority w:val="99"/>
     <w:unhideWhenUsed/>
-    <w:rsid w:val="00B77136"/>
+    <w:rsid w:val="00362202"/>
     <w:pPr>
       <w:tabs>
         <w:tab w:val="center" w:pos="4513"/>
@@ -49563,7 +49568,7 @@
     <w:basedOn w:val="DefaultParagraphFont"/>
     <w:link w:val="Header"/>
     <w:uiPriority w:val="99"/>
-    <w:rsid w:val="00B77136"/>
+    <w:rsid w:val="00362202"/>
     <w:rPr>
       <w:rFonts w:eastAsiaTheme="minorEastAsia"/>
       <w:color w:val="31378B" w:themeColor="text2"/>
@@ -49577,7 +49582,7 @@
     <w:link w:val="FooterChar"/>
     <w:uiPriority w:val="99"/>
     <w:unhideWhenUsed/>
-    <w:rsid w:val="00B77136"/>
+    <w:rsid w:val="00362202"/>
     <w:pPr>
       <w:tabs>
         <w:tab w:val="center" w:pos="4513"/>
@@ -49591,7 +49596,7 @@
     <w:basedOn w:val="DefaultParagraphFont"/>
     <w:link w:val="Footer"/>
     <w:uiPriority w:val="99"/>
-    <w:rsid w:val="00B77136"/>
+    <w:rsid w:val="00362202"/>
     <w:rPr>
       <w:rFonts w:eastAsiaTheme="minorEastAsia"/>
       <w:color w:val="000000" w:themeColor="text1"/>
@@ -49603,7 +49608,7 @@
     <w:name w:val="Question Sub Section"/>
     <w:basedOn w:val="Heading3"/>
     <w:qFormat/>
-    <w:rsid w:val="00B77136"/>
+    <w:rsid w:val="00362202"/>
     <w:rPr>
       <w:smallCaps/>
     </w:rPr>
@@ -49612,7 +49617,7 @@
     <w:name w:val="Table Cell Normal"/>
     <w:basedOn w:val="Normal"/>
     <w:qFormat/>
-    <w:rsid w:val="00B77136"/>
+    <w:rsid w:val="00362202"/>
     <w:pPr>
       <w:spacing w:before="120" w:after="120" w:line="240" w:lineRule="auto"/>
     </w:pPr>
@@ -49623,7 +49628,7 @@
     <w:next w:val="BodyText"/>
     <w:link w:val="strongChar"/>
     <w:qFormat/>
-    <w:rsid w:val="00B77136"/>
+    <w:rsid w:val="00362202"/>
     <w:rPr>
       <w:b/>
       <w:lang w:eastAsia="fi-FI"/>
@@ -49635,7 +49640,7 @@
     <w:next w:val="BodyText"/>
     <w:link w:val="emphasisChar"/>
     <w:qFormat/>
-    <w:rsid w:val="00B77136"/>
+    <w:rsid w:val="00362202"/>
     <w:rPr>
       <w:i/>
       <w:lang w:eastAsia="fi-FI"/>
@@ -49647,7 +49652,7 @@
     <w:basedOn w:val="Normal"/>
     <w:link w:val="BodyTextChar"/>
     <w:unhideWhenUsed/>
-    <w:rsid w:val="00B77136"/>
+    <w:rsid w:val="00362202"/>
     <w:pPr>
       <w:spacing w:after="120"/>
     </w:pPr>
@@ -49657,7 +49662,7 @@
     <w:aliases w:val="b Char"/>
     <w:basedOn w:val="DefaultParagraphFont"/>
     <w:link w:val="BodyText"/>
-    <w:rsid w:val="00B77136"/>
+    <w:rsid w:val="00362202"/>
     <w:rPr>
       <w:rFonts w:eastAsiaTheme="minorEastAsia"/>
       <w:color w:val="000000" w:themeColor="text1"/>
@@ -49669,7 +49674,7 @@
     <w:name w:val="strong Char"/>
     <w:basedOn w:val="DefaultParagraphFont"/>
     <w:link w:val="Strong1"/>
-    <w:rsid w:val="00B77136"/>
+    <w:rsid w:val="00362202"/>
     <w:rPr>
       <w:rFonts w:eastAsiaTheme="minorEastAsia"/>
       <w:b/>
@@ -49682,7 +49687,7 @@
     <w:name w:val="Path Char"/>
     <w:basedOn w:val="BodyTextChar"/>
     <w:link w:val="Path"/>
-    <w:rsid w:val="00B77136"/>
+    <w:rsid w:val="00362202"/>
     <w:rPr>
       <w:rFonts w:ascii="Courier New" w:eastAsiaTheme="minorEastAsia" w:hAnsi="Courier New"/>
       <w:noProof/>
@@ -49695,7 +49700,7 @@
     <w:name w:val="emphasis Char"/>
     <w:basedOn w:val="DefaultParagraphFont"/>
     <w:link w:val="Emphasis1"/>
-    <w:rsid w:val="00B77136"/>
+    <w:rsid w:val="00362202"/>
     <w:rPr>
       <w:rFonts w:eastAsiaTheme="minorEastAsia"/>
       <w:i/>
@@ -49710,7 +49715,7 @@
     <w:uiPriority w:val="99"/>
     <w:semiHidden/>
     <w:unhideWhenUsed/>
-    <w:rsid w:val="00B77136"/>
+    <w:rsid w:val="00362202"/>
     <w:rPr>
       <w:i/>
       <w:iCs/>
@@ -49720,7 +49725,7 @@
     <w:name w:val="Command Char"/>
     <w:basedOn w:val="DefaultParagraphFont"/>
     <w:link w:val="Command"/>
-    <w:rsid w:val="00B77136"/>
+    <w:rsid w:val="00362202"/>
     <w:rPr>
       <w:rFonts w:ascii="Courier New" w:eastAsiaTheme="minorEastAsia" w:hAnsi="Courier New"/>
       <w:color w:val="000000" w:themeColor="text1"/>
@@ -49733,7 +49738,7 @@
     <w:basedOn w:val="Normal"/>
     <w:link w:val="SourceCodeChar"/>
     <w:qFormat/>
-    <w:rsid w:val="00B77136"/>
+    <w:rsid w:val="00362202"/>
     <w:pPr>
       <w:spacing w:before="240" w:after="360" w:line="240" w:lineRule="auto"/>
       <w:ind w:left="238"/>
@@ -49751,7 +49756,7 @@
     <w:name w:val="Source Code Char"/>
     <w:basedOn w:val="DefaultParagraphFont"/>
     <w:link w:val="SourceCode"/>
-    <w:rsid w:val="00B77136"/>
+    <w:rsid w:val="00362202"/>
     <w:rPr>
       <w:rFonts w:ascii="Courier New" w:eastAsiaTheme="minorEastAsia" w:hAnsi="Courier New" w:cs="Consolas"/>
       <w:noProof/>
@@ -49765,7 +49770,7 @@
     <w:name w:val="Source Code Strong Char"/>
     <w:basedOn w:val="SourceCodeChar"/>
     <w:link w:val="SourceCodeStrong"/>
-    <w:rsid w:val="00B77136"/>
+    <w:rsid w:val="00362202"/>
     <w:rPr>
       <w:rFonts w:ascii="Courier New" w:eastAsiaTheme="minorEastAsia" w:hAnsi="Courier New" w:cs="Consolas"/>
       <w:b/>
@@ -49780,7 +49785,7 @@
     <w:name w:val="NumberedDescription"/>
     <w:basedOn w:val="TableNormal"/>
     <w:uiPriority w:val="99"/>
-    <w:rsid w:val="00B77136"/>
+    <w:rsid w:val="00362202"/>
     <w:pPr>
       <w:spacing w:after="0" w:line="240" w:lineRule="auto"/>
     </w:pPr>
@@ -49806,7 +49811,7 @@
     <w:name w:val="Document Title"/>
     <w:basedOn w:val="ChapterHeading"/>
     <w:qFormat/>
-    <w:rsid w:val="00B77136"/>
+    <w:rsid w:val="00362202"/>
     <w:pPr>
       <w:numPr>
         <w:numId w:val="0"/>
@@ -49823,7 +49828,7 @@
     <w:name w:val="Sub Title"/>
     <w:basedOn w:val="Heading1"/>
     <w:qFormat/>
-    <w:rsid w:val="00B77136"/>
+    <w:rsid w:val="00362202"/>
     <w:pPr>
       <w:spacing w:before="0"/>
       <w:jc w:val="right"/>
@@ -49839,7 +49844,7 @@
     <w:name w:val="Contains Section"/>
     <w:basedOn w:val="ListBullet"/>
     <w:qFormat/>
-    <w:rsid w:val="00B77136"/>
+    <w:rsid w:val="00362202"/>
     <w:pPr>
       <w:spacing w:after="0"/>
       <w:ind w:left="924" w:hanging="357"/>
@@ -49849,7 +49854,7 @@
     <w:name w:val="`"/>
     <w:basedOn w:val="Normal"/>
     <w:qFormat/>
-    <w:rsid w:val="00B77136"/>
+    <w:rsid w:val="00362202"/>
     <w:pPr>
       <w:pBdr>
         <w:bottom w:val="single" w:sz="4" w:space="1" w:color="auto"/>
@@ -49860,7 +49865,7 @@
     <w:name w:val="Contains Header"/>
     <w:basedOn w:val="ListBulletHeader"/>
     <w:qFormat/>
-    <w:rsid w:val="00B77136"/>
+    <w:rsid w:val="00362202"/>
     <w:pPr>
       <w:pBdr>
         <w:top w:val="single" w:sz="4" w:space="12" w:color="auto"/>
@@ -49872,7 +49877,7 @@
     <w:name w:val="Contains End"/>
     <w:basedOn w:val="Normal"/>
     <w:qFormat/>
-    <w:rsid w:val="00B77136"/>
+    <w:rsid w:val="00362202"/>
     <w:pPr>
       <w:pBdr>
         <w:bottom w:val="single" w:sz="4" w:space="1" w:color="auto"/>
@@ -49884,7 +49889,7 @@
     <w:name w:val="Quote CallOut"/>
     <w:basedOn w:val="Normal"/>
     <w:qFormat/>
-    <w:rsid w:val="00B77136"/>
+    <w:rsid w:val="00362202"/>
     <w:pPr>
       <w:pBdr>
         <w:left w:val="single" w:sz="24" w:space="12" w:color="00B0F0" w:themeColor="accent1"/>
@@ -49901,7 +49906,7 @@
     <w:basedOn w:val="QuoteCallOut"/>
     <w:next w:val="QuoteCallOut"/>
     <w:qFormat/>
-    <w:rsid w:val="00B77136"/>
+    <w:rsid w:val="00362202"/>
     <w:rPr>
       <w:b/>
       <w:smallCaps/>
@@ -49911,7 +49916,7 @@
     <w:name w:val="SimpleDefinition"/>
     <w:basedOn w:val="TableNormal"/>
     <w:uiPriority w:val="99"/>
-    <w:rsid w:val="00B77136"/>
+    <w:rsid w:val="00362202"/>
     <w:pPr>
       <w:spacing w:after="0" w:line="240" w:lineRule="auto"/>
     </w:pPr>
@@ -49980,7 +49985,7 @@
     <w:name w:val="Figure Style"/>
     <w:basedOn w:val="Normal"/>
     <w:qFormat/>
-    <w:rsid w:val="00B77136"/>
+    <w:rsid w:val="00362202"/>
     <w:pPr>
       <w:shd w:val="clear" w:color="auto" w:fill="FFFFFF" w:themeFill="background1"/>
       <w:spacing w:before="240"/>
@@ -49993,7 +49998,7 @@
     <w:basedOn w:val="Caption"/>
     <w:next w:val="Normal"/>
     <w:qFormat/>
-    <w:rsid w:val="00B77136"/>
+    <w:rsid w:val="00362202"/>
     <w:rPr>
       <w:i w:val="0"/>
       <w:color w:val="auto"/>
@@ -50003,7 +50008,7 @@
     <w:name w:val="Table Header"/>
     <w:basedOn w:val="ListBulletHeader"/>
     <w:qFormat/>
-    <w:rsid w:val="00B77136"/>
+    <w:rsid w:val="00362202"/>
     <w:pPr>
       <w:spacing w:after="120"/>
     </w:pPr>
@@ -50049,7 +50054,7 @@
     <w:name w:val="TutorialStep"/>
     <w:basedOn w:val="Normal"/>
     <w:qFormat/>
-    <w:rsid w:val="00B77136"/>
+    <w:rsid w:val="00362202"/>
     <w:pPr>
       <w:numPr>
         <w:numId w:val="7"/>
@@ -50065,7 +50070,7 @@
     <w:name w:val="Question Ankied"/>
     <w:basedOn w:val="Question"/>
     <w:qFormat/>
-    <w:rsid w:val="00B77136"/>
+    <w:rsid w:val="00362202"/>
     <w:rPr>
       <w:color w:val="7F7F7F" w:themeColor="text1" w:themeTint="80"/>
     </w:rPr>
@@ -50075,7 +50080,7 @@
     <w:basedOn w:val="Normal"/>
     <w:next w:val="Heading1"/>
     <w:qFormat/>
-    <w:rsid w:val="00B77136"/>
+    <w:rsid w:val="00362202"/>
     <w:rPr>
       <w:rFonts w:asciiTheme="majorHAnsi" w:hAnsiTheme="majorHAnsi"/>
       <w:color w:val="31378B" w:themeColor="text2"/>
@@ -50087,7 +50092,7 @@
     <w:name w:val="Appendice"/>
     <w:basedOn w:val="Heading2"/>
     <w:qFormat/>
-    <w:rsid w:val="00B77136"/>
+    <w:rsid w:val="00362202"/>
     <w:rPr>
       <w:sz w:val="28"/>
       <w:lang w:eastAsia="fi-FI"/>
@@ -50097,7 +50102,7 @@
     <w:name w:val="Question Esoteric"/>
     <w:basedOn w:val="Normal"/>
     <w:qFormat/>
-    <w:rsid w:val="00B77136"/>
+    <w:rsid w:val="00362202"/>
     <w:rPr>
       <w:color w:val="4BACC6" w:themeColor="accent5"/>
     </w:rPr>
@@ -50106,24 +50111,24 @@
     <w:name w:val="ToDo Section"/>
     <w:basedOn w:val="Heading1"/>
     <w:qFormat/>
-    <w:rsid w:val="00B77136"/>
+    <w:rsid w:val="00362202"/>
   </w:style>
   <w:style w:type="paragraph" w:customStyle="1" w:styleId="ToDoQuestionHeader">
     <w:name w:val="ToDo Question Header"/>
     <w:basedOn w:val="Question"/>
     <w:qFormat/>
-    <w:rsid w:val="00B77136"/>
+    <w:rsid w:val="00362202"/>
   </w:style>
   <w:style w:type="paragraph" w:customStyle="1" w:styleId="ToDoDetails">
     <w:name w:val="ToDoDetails"/>
     <w:basedOn w:val="Normal"/>
     <w:qFormat/>
-    <w:rsid w:val="00B77136"/>
+    <w:rsid w:val="00362202"/>
   </w:style>
   <w:style w:type="paragraph" w:customStyle="1" w:styleId="CodeExampleCode">
     <w:name w:val="Code Example Code"/>
     <w:basedOn w:val="Normal"/>
-    <w:rsid w:val="00B77136"/>
+    <w:rsid w:val="00362202"/>
     <w:rPr>
       <w:rFonts w:ascii="Times New Roman" w:eastAsia="Times New Roman" w:hAnsi="Times New Roman" w:cs="Times New Roman"/>
       <w:b/>
@@ -50136,7 +50141,7 @@
     <w:name w:val="Code Example Diagram"/>
     <w:basedOn w:val="Normal"/>
     <w:qFormat/>
-    <w:rsid w:val="00B77136"/>
+    <w:rsid w:val="00362202"/>
     <w:pPr>
       <w:spacing w:after="160" w:line="240" w:lineRule="auto"/>
     </w:pPr>
@@ -50150,7 +50155,7 @@
     <w:name w:val="Code Example Runtime"/>
     <w:basedOn w:val="Normal"/>
     <w:qFormat/>
-    <w:rsid w:val="00B77136"/>
+    <w:rsid w:val="00362202"/>
     <w:pPr>
       <w:spacing w:after="160" w:line="240" w:lineRule="auto"/>
     </w:pPr>
@@ -50165,7 +50170,7 @@
     <w:basedOn w:val="Normal"/>
     <w:link w:val="CodeExampleHeadingChar"/>
     <w:qFormat/>
-    <w:rsid w:val="00B77136"/>
+    <w:rsid w:val="00362202"/>
     <w:rPr>
       <w:b/>
       <w:smallCaps/>
@@ -50438,20 +50443,20 @@
     <w:name w:val="Headin"/>
     <w:basedOn w:val="Normal"/>
     <w:qFormat/>
-    <w:rsid w:val="00B77136"/>
+    <w:rsid w:val="00362202"/>
   </w:style>
   <w:style w:type="paragraph" w:customStyle="1" w:styleId="questionsubsection2">
     <w:name w:val="question sub section 2"/>
     <w:basedOn w:val="Heading4"/>
     <w:qFormat/>
-    <w:rsid w:val="00B77136"/>
+    <w:rsid w:val="00362202"/>
   </w:style>
   <w:style w:type="paragraph" w:customStyle="1" w:styleId="ListBulletHeader2">
     <w:name w:val="List Bullet Header 2"/>
     <w:basedOn w:val="Normal"/>
     <w:next w:val="ListBullet"/>
     <w:qFormat/>
-    <w:rsid w:val="00B77136"/>
+    <w:rsid w:val="00362202"/>
     <w:pPr>
       <w:spacing w:after="120"/>
     </w:pPr>
@@ -50702,7 +50707,7 @@
     <w:basedOn w:val="Heading5"/>
     <w:link w:val="DefChar"/>
     <w:qFormat/>
-    <w:rsid w:val="00B77136"/>
+    <w:rsid w:val="00362202"/>
     <w:rPr>
       <w:color w:val="31378B" w:themeColor="text2"/>
     </w:rPr>
@@ -50711,7 +50716,7 @@
     <w:name w:val="Code Example Heading Char"/>
     <w:basedOn w:val="DefaultParagraphFont"/>
     <w:link w:val="CodeExampleHeading"/>
-    <w:rsid w:val="00B77136"/>
+    <w:rsid w:val="00362202"/>
     <w:rPr>
       <w:rFonts w:eastAsiaTheme="minorEastAsia"/>
       <w:b/>
@@ -50725,7 +50730,7 @@
     <w:name w:val="Def Char"/>
     <w:basedOn w:val="CodeExampleHeadingChar"/>
     <w:link w:val="Def"/>
-    <w:rsid w:val="00B77136"/>
+    <w:rsid w:val="00362202"/>
     <w:rPr>
       <w:rFonts w:asciiTheme="majorHAnsi" w:eastAsiaTheme="majorEastAsia" w:hAnsiTheme="majorHAnsi" w:cstheme="majorBidi"/>
       <w:b/>
@@ -50877,7 +50882,7 @@
     <w:name w:val="Proof Heading"/>
     <w:basedOn w:val="Def"/>
     <w:qFormat/>
-    <w:rsid w:val="00B77136"/>
+    <w:rsid w:val="00362202"/>
     <w:rPr>
       <w:color w:val="00B0F0" w:themeColor="accent1"/>
     </w:rPr>
@@ -50937,7 +50942,7 @@
     <w:charset w:val="00"/>
     <w:family w:val="roman"/>
     <w:pitch w:val="variable"/>
-    <w:sig w:usb0="E0002EFF" w:usb1="C000785B" w:usb2="00000009" w:usb3="00000000" w:csb0="000001FF" w:csb1="00000000"/>
+    <w:sig w:usb0="E0002AFF" w:usb1="C0007841" w:usb2="00000009" w:usb3="00000000" w:csb0="000001FF" w:csb1="00000000"/>
   </w:font>
   <w:font w:name="Courier New">
     <w:panose1 w:val="02070309020205020404"/>
@@ -50972,7 +50977,7 @@
     <w:charset w:val="00"/>
     <w:family w:val="swiss"/>
     <w:pitch w:val="variable"/>
-    <w:sig w:usb0="E0002EFF" w:usb1="C000785B" w:usb2="00000009" w:usb3="00000000" w:csb0="000001FF" w:csb1="00000000"/>
+    <w:sig w:usb0="E0002AFF" w:usb1="C0007843" w:usb2="00000009" w:usb3="00000000" w:csb0="000001FF" w:csb1="00000000"/>
   </w:font>
   <w:font w:name="Times">
     <w:altName w:val="Times New Roman"/>
@@ -50987,7 +50992,7 @@
     <w:charset w:val="00"/>
     <w:family w:val="roman"/>
     <w:pitch w:val="variable"/>
-    <w:sig w:usb0="E00006FF" w:usb1="420024FF" w:usb2="02000000" w:usb3="00000000" w:csb0="0000019F" w:csb1="00000000"/>
+    <w:sig w:usb0="E00002FF" w:usb1="420024FF" w:usb2="00000000" w:usb3="00000000" w:csb0="0000019F" w:csb1="00000000"/>
   </w:font>
   <w:font w:name="Courier">
     <w:altName w:val="Courier New"/>
@@ -51002,14 +51007,14 @@
     <w:charset w:val="00"/>
     <w:family w:val="swiss"/>
     <w:pitch w:val="variable"/>
-    <w:sig w:usb0="E0002AFF" w:usb1="C000247B" w:usb2="00000009" w:usb3="00000000" w:csb0="000001FF" w:csb1="00000000"/>
+    <w:sig w:usb0="E1002AFF" w:usb1="4000ACFF" w:usb2="00000009" w:usb3="00000000" w:csb0="000001FF" w:csb1="00000000"/>
   </w:font>
   <w:font w:name="Calibri Light">
     <w:panose1 w:val="020F0302020204030204"/>
     <w:charset w:val="00"/>
     <w:family w:val="swiss"/>
     <w:pitch w:val="variable"/>
-    <w:sig w:usb0="E0002AFF" w:usb1="C000247B" w:usb2="00000009" w:usb3="00000000" w:csb0="000001FF" w:csb1="00000000"/>
+    <w:sig w:usb0="E4002EFF" w:usb1="C000247B" w:usb2="00000009" w:usb3="00000000" w:csb0="000001FF" w:csb1="00000000"/>
   </w:font>
 </w:fonts>
 </file>
@@ -51033,6 +51038,7 @@
     <w:rsid w:val="001141F8"/>
     <w:rsid w:val="001A573B"/>
     <w:rsid w:val="0048753D"/>
+    <w:rsid w:val="00593B2F"/>
     <w:rsid w:val="006A6FC1"/>
     <w:rsid w:val="006C072A"/>
     <w:rsid w:val="00882FE0"/>
@@ -51086,7 +51092,7 @@
       </w:pPr>
     </w:pPrDefault>
   </w:docDefaults>
-  <w:latentStyles w:defLockedState="0" w:defUIPriority="99" w:defSemiHidden="0" w:defUnhideWhenUsed="0" w:defQFormat="0" w:count="377">
+  <w:latentStyles w:defLockedState="0" w:defUIPriority="99" w:defSemiHidden="0" w:defUnhideWhenUsed="0" w:defQFormat="0" w:count="376">
     <w:lsdException w:name="Normal" w:uiPriority="0" w:qFormat="1"/>
     <w:lsdException w:name="heading 1" w:uiPriority="9" w:qFormat="1"/>
     <w:lsdException w:name="heading 2" w:semiHidden="1" w:uiPriority="9" w:unhideWhenUsed="1" w:qFormat="1"/>
@@ -51463,7 +51469,6 @@
     <w:lsdException w:name="Hashtag" w:semiHidden="1" w:unhideWhenUsed="1"/>
     <w:lsdException w:name="Unresolved Mention" w:semiHidden="1" w:unhideWhenUsed="1"/>
     <w:lsdException w:name="Smart Link" w:semiHidden="1" w:unhideWhenUsed="1"/>
-    <w:lsdException w:name="Smart Link Error" w:semiHidden="1" w:unhideWhenUsed="1"/>
   </w:latentStyles>
   <w:style w:type="paragraph" w:default="1" w:styleId="Normal">
     <w:name w:val="Normal"/>
@@ -51723,7 +51728,7 @@
 </file>
 
 <file path=customXml/itemProps1.xml><?xml version="1.0" encoding="utf-8"?>
-<ds:datastoreItem xmlns:ds="http://schemas.openxmlformats.org/officeDocument/2006/customXml" ds:itemID="{D10ADE32-A868-427C-A8C1-DFE43D979A78}">
+<ds:datastoreItem xmlns:ds="http://schemas.openxmlformats.org/officeDocument/2006/customXml" ds:itemID="{8B01090A-3F33-4548-B606-7E626033A7F4}">
   <ds:schemaRefs>
     <ds:schemaRef ds:uri="http://schemas.openxmlformats.org/officeDocument/2006/bibliography"/>
   </ds:schemaRefs>

</xml_diff>